<commit_message>
OnlineEduApp, API,Business,DataAccess,DTO,Entity,WebUI layers and packages
</commit_message>
<xml_diff>
--- a/ConfigurationManagerAPI/Dokümantasyon/Dinamik Konfigürasyon Yönetim Sistemi Kullanım Dokümanı.docx
+++ b/ConfigurationManagerAPI/Dokümantasyon/Dinamik Konfigürasyon Yönetim Sistemi Kullanım Dokümanı.docx
@@ -130,15 +130,13 @@
         </w:rPr>
         <w:t xml:space="preserve">API Kullanım </w:t>
       </w:r>
-      <w:proofErr w:type="spellStart"/>
-      <w:r>
-        <w:rPr>
-          <w:b/>
-          <w:bCs/>
-        </w:rPr>
-        <w:t>Klavuzu</w:t>
-      </w:r>
-      <w:proofErr w:type="spellEnd"/>
+      <w:r>
+        <w:rPr>
+          <w:b/>
+          <w:bCs/>
+        </w:rPr>
+        <w:t>Kılavuzu</w:t>
+      </w:r>
     </w:p>
     <w:p>
       <w:pPr>
@@ -236,11 +234,9 @@
       <w:r>
         <w:t xml:space="preserve">Konfigürasyon ayarlarını </w:t>
       </w:r>
-      <w:proofErr w:type="spellStart"/>
-      <w:r>
-        <w:t>veritabanında</w:t>
-      </w:r>
-      <w:proofErr w:type="spellEnd"/>
+      <w:r>
+        <w:t>veri tabanında</w:t>
+      </w:r>
       <w:r>
         <w:t xml:space="preserve"> saklama ve yönetme.</w:t>
       </w:r>
@@ -760,6 +756,9 @@
     <w:p/>
     <w:p>
       <w:r>
+        <w:rPr>
+          <w:noProof/>
+        </w:rPr>
         <w:drawing>
           <wp:inline distT="0" distB="0" distL="0" distR="0" wp14:anchorId="67223FB6" wp14:editId="12CC1479">
             <wp:extent cx="5760720" cy="391160"/>
@@ -930,10 +929,7 @@
       </w:r>
       <w:proofErr w:type="spellEnd"/>
       <w:r>
-        <w:t xml:space="preserve">  </w:t>
-      </w:r>
-      <w:r>
-        <w:t>–-</w:t>
+        <w:t xml:space="preserve">  –-</w:t>
       </w:r>
       <w:proofErr w:type="spellStart"/>
       <w:r>
@@ -1362,6 +1358,9 @@
         </w:numPr>
       </w:pPr>
       <w:r>
+        <w:rPr>
+          <w:noProof/>
+        </w:rPr>
         <w:drawing>
           <wp:inline distT="0" distB="0" distL="0" distR="0" wp14:anchorId="2572139B" wp14:editId="2466D696">
             <wp:extent cx="3017782" cy="1562235"/>
@@ -1435,6 +1434,9 @@
         <w:ind w:left="1416"/>
       </w:pPr>
       <w:r>
+        <w:rPr>
+          <w:noProof/>
+        </w:rPr>
         <w:drawing>
           <wp:inline distT="0" distB="0" distL="0" distR="0" wp14:anchorId="08115CDC" wp14:editId="1D242663">
             <wp:extent cx="3093988" cy="1950889"/>
@@ -1607,6 +1609,9 @@
         </w:numPr>
       </w:pPr>
       <w:r>
+        <w:rPr>
+          <w:noProof/>
+        </w:rPr>
         <w:drawing>
           <wp:inline distT="0" distB="0" distL="0" distR="0" wp14:anchorId="3D7D44AF" wp14:editId="09C0BBCE">
             <wp:extent cx="3010161" cy="1691787"/>
@@ -1676,6 +1681,9 @@
         <w:ind w:left="1416"/>
       </w:pPr>
       <w:r>
+        <w:rPr>
+          <w:noProof/>
+        </w:rPr>
         <w:drawing>
           <wp:inline distT="0" distB="0" distL="0" distR="0" wp14:anchorId="218CD16D" wp14:editId="324B159F">
             <wp:extent cx="2941575" cy="1539373"/>
@@ -1962,6 +1970,9 @@
         </w:rPr>
       </w:pPr>
       <w:r>
+        <w:rPr>
+          <w:noProof/>
+        </w:rPr>
         <w:drawing>
           <wp:inline distT="0" distB="0" distL="0" distR="0" wp14:anchorId="679648A5" wp14:editId="0B6DD350">
             <wp:extent cx="5464013" cy="2446232"/>
@@ -4254,6 +4265,7 @@
   <w:style w:type="character" w:default="1" w:styleId="VarsaylanParagrafYazTipi">
     <w:name w:val="Default Paragraph Font"/>
     <w:uiPriority w:val="1"/>
+    <w:semiHidden/>
     <w:unhideWhenUsed/>
   </w:style>
   <w:style w:type="table" w:default="1" w:styleId="NormalTablo">

</xml_diff>